<commit_message>
Resumo SO Yduqs 2022_2 - 27102022
</commit_message>
<xml_diff>
--- a/01 Classes/Quadro Resumo de Comandos - SO - Win Mac e Linux.docx
+++ b/01 Classes/Quadro Resumo de Comandos - SO - Win Mac e Linux.docx
@@ -4,6 +4,7 @@
   <w:body>
     <w:p>
       <w:pPr>
+        <w:spacing w:after="120" w:line="240" w:lineRule="auto"/>
         <w:jc w:val="center"/>
         <w:rPr>
           <w:rFonts w:ascii="Times New Roman" w:hAnsi="Times New Roman" w:cs="Times New Roman"/>
@@ -319,23 +320,7 @@
                 <w:sz w:val="24"/>
                 <w:szCs w:val="24"/>
               </w:rPr>
-              <w:t xml:space="preserve"> e o novo Windows Terminal).</w:t>
-            </w:r>
-            <w:r>
-              <w:rPr>
-                <w:rFonts w:ascii="Times New Roman" w:hAnsi="Times New Roman" w:cs="Times New Roman"/>
-                <w:sz w:val="24"/>
-                <w:szCs w:val="24"/>
-              </w:rPr>
-              <w:t xml:space="preserve"> </w:t>
-            </w:r>
-            <w:r>
-              <w:rPr>
-                <w:rFonts w:ascii="Times New Roman" w:hAnsi="Times New Roman" w:cs="Times New Roman"/>
-                <w:sz w:val="24"/>
-                <w:szCs w:val="24"/>
-              </w:rPr>
-              <w:t xml:space="preserve">Para abri-lo, clique no Menu Iniciar, digite </w:t>
+              <w:t xml:space="preserve"> e o novo Windows Terminal). Para abri-lo, clique no Menu Iniciar, digite </w:t>
             </w:r>
             <w:proofErr w:type="spellStart"/>
             <w:r>
@@ -507,6 +492,35 @@
                 <w:szCs w:val="24"/>
               </w:rPr>
               <w:t xml:space="preserve"> </w:t>
+            </w:r>
+            <w:r>
+              <w:rPr>
+                <w:rFonts w:ascii="Times New Roman" w:hAnsi="Times New Roman" w:cs="Times New Roman"/>
+                <w:sz w:val="24"/>
+                <w:szCs w:val="24"/>
+              </w:rPr>
+              <w:t>Windows Explorer (</w:t>
+            </w:r>
+            <w:proofErr w:type="spellStart"/>
+            <w:r>
+              <w:rPr>
+                <w:rFonts w:ascii="Times New Roman" w:hAnsi="Times New Roman" w:cs="Times New Roman"/>
+                <w:b/>
+                <w:bCs/>
+                <w:color w:val="FF0000"/>
+                <w:sz w:val="24"/>
+                <w:szCs w:val="24"/>
+              </w:rPr>
+              <w:t>Finder</w:t>
+            </w:r>
+            <w:proofErr w:type="spellEnd"/>
+            <w:r>
+              <w:rPr>
+                <w:rFonts w:ascii="Times New Roman" w:hAnsi="Times New Roman" w:cs="Times New Roman"/>
+                <w:sz w:val="24"/>
+                <w:szCs w:val="24"/>
+              </w:rPr>
+              <w:t>)</w:t>
             </w:r>
           </w:p>
           <w:p>
@@ -609,7 +623,29 @@
                 <w:sz w:val="24"/>
                 <w:szCs w:val="24"/>
               </w:rPr>
-              <w:t xml:space="preserve">Diretórios =&gt; . </w:t>
+              <w:t>Diretórios =</w:t>
+            </w:r>
+            <w:proofErr w:type="gramStart"/>
+            <w:r>
+              <w:rPr>
+                <w:rFonts w:ascii="Times New Roman" w:hAnsi="Times New Roman" w:cs="Times New Roman"/>
+                <w:b/>
+                <w:bCs/>
+                <w:sz w:val="24"/>
+                <w:szCs w:val="24"/>
+              </w:rPr>
+              <w:t>&gt; .</w:t>
+            </w:r>
+            <w:proofErr w:type="gramEnd"/>
+            <w:r>
+              <w:rPr>
+                <w:rFonts w:ascii="Times New Roman" w:hAnsi="Times New Roman" w:cs="Times New Roman"/>
+                <w:b/>
+                <w:bCs/>
+                <w:sz w:val="24"/>
+                <w:szCs w:val="24"/>
+              </w:rPr>
+              <w:t xml:space="preserve"> </w:t>
             </w:r>
             <w:r>
               <w:rPr>
@@ -697,7 +733,29 @@
                 <w:sz w:val="24"/>
                 <w:szCs w:val="24"/>
               </w:rPr>
-              <w:t xml:space="preserve">Diretórios =&gt; . </w:t>
+              <w:t>Diretórios =</w:t>
+            </w:r>
+            <w:proofErr w:type="gramStart"/>
+            <w:r>
+              <w:rPr>
+                <w:rFonts w:ascii="Times New Roman" w:hAnsi="Times New Roman" w:cs="Times New Roman"/>
+                <w:b/>
+                <w:bCs/>
+                <w:sz w:val="24"/>
+                <w:szCs w:val="24"/>
+              </w:rPr>
+              <w:t>&gt; .</w:t>
+            </w:r>
+            <w:proofErr w:type="gramEnd"/>
+            <w:r>
+              <w:rPr>
+                <w:rFonts w:ascii="Times New Roman" w:hAnsi="Times New Roman" w:cs="Times New Roman"/>
+                <w:b/>
+                <w:bCs/>
+                <w:sz w:val="24"/>
+                <w:szCs w:val="24"/>
+              </w:rPr>
+              <w:t xml:space="preserve"> </w:t>
             </w:r>
             <w:r>
               <w:rPr>
@@ -1140,6 +1198,14 @@
               <w:t>mkdir</w:t>
             </w:r>
             <w:proofErr w:type="spellEnd"/>
+            <w:r>
+              <w:rPr>
+                <w:rFonts w:ascii="Times New Roman" w:hAnsi="Times New Roman" w:cs="Times New Roman"/>
+                <w:sz w:val="24"/>
+                <w:szCs w:val="24"/>
+              </w:rPr>
+              <w:t>;</w:t>
+            </w:r>
           </w:p>
           <w:p>
             <w:pPr>
@@ -1285,7 +1351,25 @@
                 <w:sz w:val="24"/>
                 <w:szCs w:val="24"/>
               </w:rPr>
-              <w:t xml:space="preserve"> (copiar)</w:t>
+              <w:t xml:space="preserve"> (</w:t>
+            </w:r>
+            <w:r>
+              <w:rPr>
+                <w:rFonts w:ascii="Times New Roman" w:hAnsi="Times New Roman" w:cs="Times New Roman"/>
+                <w:b/>
+                <w:bCs/>
+                <w:sz w:val="24"/>
+                <w:szCs w:val="24"/>
+              </w:rPr>
+              <w:t>copiar</w:t>
+            </w:r>
+            <w:r>
+              <w:rPr>
+                <w:rFonts w:ascii="Times New Roman" w:hAnsi="Times New Roman" w:cs="Times New Roman"/>
+                <w:sz w:val="24"/>
+                <w:szCs w:val="24"/>
+              </w:rPr>
+              <w:t>)</w:t>
             </w:r>
             <w:r>
               <w:rPr>
@@ -1311,7 +1395,35 @@
                 <w:sz w:val="24"/>
                 <w:szCs w:val="24"/>
               </w:rPr>
-              <w:t xml:space="preserve"> (mover)</w:t>
+              <w:t xml:space="preserve"> (</w:t>
+            </w:r>
+            <w:r>
+              <w:rPr>
+                <w:rFonts w:ascii="Times New Roman" w:hAnsi="Times New Roman" w:cs="Times New Roman"/>
+                <w:b/>
+                <w:bCs/>
+                <w:sz w:val="24"/>
+                <w:szCs w:val="24"/>
+              </w:rPr>
+              <w:t>mover</w:t>
+            </w:r>
+            <w:r>
+              <w:rPr>
+                <w:rFonts w:ascii="Times New Roman" w:hAnsi="Times New Roman" w:cs="Times New Roman"/>
+                <w:b/>
+                <w:bCs/>
+                <w:sz w:val="24"/>
+                <w:szCs w:val="24"/>
+              </w:rPr>
+              <w:t>/renomear</w:t>
+            </w:r>
+            <w:r>
+              <w:rPr>
+                <w:rFonts w:ascii="Times New Roman" w:hAnsi="Times New Roman" w:cs="Times New Roman"/>
+                <w:sz w:val="24"/>
+                <w:szCs w:val="24"/>
+              </w:rPr>
+              <w:t>)</w:t>
             </w:r>
             <w:r>
               <w:rPr>
@@ -1337,7 +1449,25 @@
                 <w:sz w:val="24"/>
                 <w:szCs w:val="24"/>
               </w:rPr>
-              <w:t xml:space="preserve"> (excluir)</w:t>
+              <w:t xml:space="preserve"> (</w:t>
+            </w:r>
+            <w:r>
+              <w:rPr>
+                <w:rFonts w:ascii="Times New Roman" w:hAnsi="Times New Roman" w:cs="Times New Roman"/>
+                <w:b/>
+                <w:bCs/>
+                <w:sz w:val="24"/>
+                <w:szCs w:val="24"/>
+              </w:rPr>
+              <w:t>excluir</w:t>
+            </w:r>
+            <w:r>
+              <w:rPr>
+                <w:rFonts w:ascii="Times New Roman" w:hAnsi="Times New Roman" w:cs="Times New Roman"/>
+                <w:sz w:val="24"/>
+                <w:szCs w:val="24"/>
+              </w:rPr>
+              <w:t>)</w:t>
             </w:r>
           </w:p>
           <w:p>
@@ -1374,6 +1504,153 @@
                 <w:szCs w:val="24"/>
               </w:rPr>
               <w:t>sort</w:t>
+            </w:r>
+            <w:proofErr w:type="spellEnd"/>
+            <w:r>
+              <w:rPr>
+                <w:rFonts w:ascii="Times New Roman" w:hAnsi="Times New Roman" w:cs="Times New Roman"/>
+                <w:sz w:val="24"/>
+                <w:szCs w:val="24"/>
+              </w:rPr>
+              <w:t xml:space="preserve">; </w:t>
+            </w:r>
+          </w:p>
+          <w:p>
+            <w:pPr>
+              <w:rPr>
+                <w:rFonts w:ascii="Times New Roman" w:hAnsi="Times New Roman" w:cs="Times New Roman"/>
+                <w:sz w:val="24"/>
+                <w:szCs w:val="24"/>
+              </w:rPr>
+            </w:pPr>
+            <w:r>
+              <w:rPr>
+                <w:rFonts w:ascii="Times New Roman" w:hAnsi="Times New Roman" w:cs="Times New Roman"/>
+                <w:b/>
+                <w:bCs/>
+                <w:sz w:val="24"/>
+                <w:szCs w:val="24"/>
+              </w:rPr>
+              <w:t>for</w:t>
+            </w:r>
+            <w:r>
+              <w:rPr>
+                <w:rFonts w:ascii="Times New Roman" w:hAnsi="Times New Roman" w:cs="Times New Roman"/>
+                <w:sz w:val="24"/>
+                <w:szCs w:val="24"/>
+              </w:rPr>
+              <w:t xml:space="preserve"> f </w:t>
+            </w:r>
+            <w:r>
+              <w:rPr>
+                <w:rFonts w:ascii="Times New Roman" w:hAnsi="Times New Roman" w:cs="Times New Roman"/>
+                <w:b/>
+                <w:bCs/>
+                <w:sz w:val="24"/>
+                <w:szCs w:val="24"/>
+              </w:rPr>
+              <w:t>in</w:t>
+            </w:r>
+            <w:r>
+              <w:rPr>
+                <w:rFonts w:ascii="Times New Roman" w:hAnsi="Times New Roman" w:cs="Times New Roman"/>
+                <w:sz w:val="24"/>
+                <w:szCs w:val="24"/>
+              </w:rPr>
+              <w:t xml:space="preserve"> *</w:t>
+            </w:r>
+            <w:proofErr w:type="spellStart"/>
+            <w:r>
+              <w:rPr>
+                <w:rFonts w:ascii="Times New Roman" w:hAnsi="Times New Roman" w:cs="Times New Roman"/>
+                <w:sz w:val="24"/>
+                <w:szCs w:val="24"/>
+              </w:rPr>
+              <w:t>txt</w:t>
+            </w:r>
+            <w:proofErr w:type="spellEnd"/>
+            <w:r>
+              <w:rPr>
+                <w:rFonts w:ascii="Times New Roman" w:hAnsi="Times New Roman" w:cs="Times New Roman"/>
+                <w:sz w:val="24"/>
+                <w:szCs w:val="24"/>
+              </w:rPr>
+              <w:t xml:space="preserve">; </w:t>
+            </w:r>
+            <w:r>
+              <w:rPr>
+                <w:rFonts w:ascii="Times New Roman" w:hAnsi="Times New Roman" w:cs="Times New Roman"/>
+                <w:b/>
+                <w:bCs/>
+                <w:sz w:val="24"/>
+                <w:szCs w:val="24"/>
+              </w:rPr>
+              <w:t>do</w:t>
+            </w:r>
+            <w:r>
+              <w:rPr>
+                <w:rFonts w:ascii="Times New Roman" w:hAnsi="Times New Roman" w:cs="Times New Roman"/>
+                <w:sz w:val="24"/>
+                <w:szCs w:val="24"/>
+              </w:rPr>
+              <w:t xml:space="preserve">   </w:t>
+            </w:r>
+            <w:proofErr w:type="spellStart"/>
+            <w:r>
+              <w:rPr>
+                <w:rFonts w:ascii="Times New Roman" w:hAnsi="Times New Roman" w:cs="Times New Roman"/>
+                <w:b/>
+                <w:bCs/>
+                <w:sz w:val="24"/>
+                <w:szCs w:val="24"/>
+              </w:rPr>
+              <w:t>mv</w:t>
+            </w:r>
+            <w:proofErr w:type="spellEnd"/>
+            <w:r>
+              <w:rPr>
+                <w:rFonts w:ascii="Times New Roman" w:hAnsi="Times New Roman" w:cs="Times New Roman"/>
+                <w:sz w:val="24"/>
+                <w:szCs w:val="24"/>
+              </w:rPr>
+              <w:t xml:space="preserve"> -- "$f" "${f%.txt}.</w:t>
+            </w:r>
+            <w:proofErr w:type="spellStart"/>
+            <w:r>
+              <w:rPr>
+                <w:rFonts w:ascii="Times New Roman" w:hAnsi="Times New Roman" w:cs="Times New Roman"/>
+                <w:sz w:val="24"/>
+                <w:szCs w:val="24"/>
+              </w:rPr>
+              <w:t>pdf</w:t>
+            </w:r>
+            <w:proofErr w:type="spellEnd"/>
+            <w:r>
+              <w:rPr>
+                <w:rFonts w:ascii="Times New Roman" w:hAnsi="Times New Roman" w:cs="Times New Roman"/>
+                <w:sz w:val="24"/>
+                <w:szCs w:val="24"/>
+              </w:rPr>
+              <w:t>"</w:t>
+            </w:r>
+            <w:r>
+              <w:rPr>
+                <w:rFonts w:ascii="Times New Roman" w:hAnsi="Times New Roman" w:cs="Times New Roman"/>
+                <w:sz w:val="24"/>
+                <w:szCs w:val="24"/>
+              </w:rPr>
+              <w:t xml:space="preserve"> </w:t>
+            </w:r>
+            <w:proofErr w:type="spellStart"/>
+            <w:r>
+              <w:rPr>
+                <w:rFonts w:ascii="Times New Roman" w:hAnsi="Times New Roman" w:cs="Times New Roman"/>
+                <w:b/>
+                <w:bCs/>
+                <w:sz w:val="24"/>
+                <w:szCs w:val="24"/>
+              </w:rPr>
+              <w:t>done</w:t>
             </w:r>
             <w:proofErr w:type="spellEnd"/>
           </w:p>
@@ -1543,7 +1820,23 @@
                 <w:sz w:val="24"/>
                 <w:szCs w:val="24"/>
               </w:rPr>
-              <w:t xml:space="preserve"> (tempo não desliga/reinicia) computador</w:t>
+              <w:t xml:space="preserve"> (</w:t>
+            </w:r>
+            <w:r>
+              <w:rPr>
+                <w:rFonts w:ascii="Times New Roman" w:hAnsi="Times New Roman" w:cs="Times New Roman"/>
+                <w:sz w:val="24"/>
+                <w:szCs w:val="24"/>
+              </w:rPr>
+              <w:t xml:space="preserve">quanto </w:t>
+            </w:r>
+            <w:r>
+              <w:rPr>
+                <w:rFonts w:ascii="Times New Roman" w:hAnsi="Times New Roman" w:cs="Times New Roman"/>
+                <w:sz w:val="24"/>
+                <w:szCs w:val="24"/>
+              </w:rPr>
+              <w:t>tempo não desliga/reinicia) computador</w:t>
             </w:r>
           </w:p>
           <w:p>
@@ -1837,32 +2130,6 @@
                 <w:sz w:val="24"/>
                 <w:szCs w:val="24"/>
               </w:rPr>
-              <w:t>ip</w:t>
-            </w:r>
-            <w:r>
-              <w:rPr>
-                <w:rFonts w:ascii="Times New Roman" w:hAnsi="Times New Roman" w:cs="Times New Roman"/>
-                <w:sz w:val="24"/>
-                <w:szCs w:val="24"/>
-              </w:rPr>
-              <w:t>config</w:t>
-            </w:r>
-            <w:proofErr w:type="spellEnd"/>
-            <w:r>
-              <w:rPr>
-                <w:rFonts w:ascii="Times New Roman" w:hAnsi="Times New Roman" w:cs="Times New Roman"/>
-                <w:sz w:val="24"/>
-                <w:szCs w:val="24"/>
-              </w:rPr>
-              <w:t xml:space="preserve"> e </w:t>
-            </w:r>
-            <w:proofErr w:type="spellStart"/>
-            <w:r>
-              <w:rPr>
-                <w:rFonts w:ascii="Times New Roman" w:hAnsi="Times New Roman" w:cs="Times New Roman"/>
-                <w:sz w:val="24"/>
-                <w:szCs w:val="24"/>
-              </w:rPr>
               <w:t>i</w:t>
             </w:r>
             <w:r>
@@ -2270,16 +2537,48 @@
                 <w:szCs w:val="24"/>
               </w:rPr>
             </w:pPr>
-            <w:proofErr w:type="spellStart"/>
-            <w:r>
-              <w:rPr>
-                <w:rFonts w:ascii="Times New Roman" w:hAnsi="Times New Roman" w:cs="Times New Roman"/>
-                <w:sz w:val="24"/>
-                <w:szCs w:val="24"/>
-              </w:rPr>
-              <w:t>touch</w:t>
-            </w:r>
-            <w:proofErr w:type="spellEnd"/>
+            <w:r>
+              <w:rPr>
+                <w:rFonts w:ascii="Times New Roman" w:hAnsi="Times New Roman" w:cs="Times New Roman"/>
+                <w:sz w:val="24"/>
+                <w:szCs w:val="24"/>
+              </w:rPr>
+              <w:t>T</w:t>
+            </w:r>
+            <w:r>
+              <w:rPr>
+                <w:rFonts w:ascii="Times New Roman" w:hAnsi="Times New Roman" w:cs="Times New Roman"/>
+                <w:sz w:val="24"/>
+                <w:szCs w:val="24"/>
+              </w:rPr>
+              <w:t>ouch</w:t>
+            </w:r>
+            <w:r>
+              <w:rPr>
+                <w:rFonts w:ascii="Times New Roman" w:hAnsi="Times New Roman" w:cs="Times New Roman"/>
+                <w:sz w:val="24"/>
+                <w:szCs w:val="24"/>
+              </w:rPr>
+              <w:t xml:space="preserve"> </w:t>
+            </w:r>
+            <w:proofErr w:type="spellStart"/>
+            <w:r>
+              <w:rPr>
+                <w:rFonts w:ascii="Times New Roman" w:hAnsi="Times New Roman" w:cs="Times New Roman"/>
+                <w:sz w:val="24"/>
+                <w:szCs w:val="24"/>
+              </w:rPr>
+              <w:t>arq</w:t>
+            </w:r>
+            <w:proofErr w:type="spellEnd"/>
+            <w:r>
+              <w:rPr>
+                <w:rFonts w:ascii="Times New Roman" w:hAnsi="Times New Roman" w:cs="Times New Roman"/>
+                <w:sz w:val="24"/>
+                <w:szCs w:val="24"/>
+              </w:rPr>
+              <w:t xml:space="preserve"> (criar)</w:t>
+            </w:r>
             <w:r>
               <w:rPr>
                 <w:rFonts w:ascii="Times New Roman" w:hAnsi="Times New Roman" w:cs="Times New Roman"/>
@@ -2298,6 +2597,14 @@
               <w:t>arq</w:t>
             </w:r>
             <w:proofErr w:type="spellEnd"/>
+            <w:r>
+              <w:rPr>
+                <w:rFonts w:ascii="Times New Roman" w:hAnsi="Times New Roman" w:cs="Times New Roman"/>
+                <w:sz w:val="24"/>
+                <w:szCs w:val="24"/>
+              </w:rPr>
+              <w:t xml:space="preserve"> (abrir)</w:t>
+            </w:r>
           </w:p>
         </w:tc>
       </w:tr>
@@ -2656,6 +2963,7 @@
               </w:rPr>
               <w:t xml:space="preserve">comando </w:t>
             </w:r>
+            <w:proofErr w:type="gramStart"/>
             <w:r>
               <w:rPr>
                 <w:rFonts w:ascii="Times New Roman" w:hAnsi="Times New Roman" w:cs="Times New Roman"/>
@@ -2670,7 +2978,16 @@
                 <w:sz w:val="24"/>
                 <w:szCs w:val="24"/>
               </w:rPr>
-              <w:t xml:space="preserve">; </w:t>
+              <w:t>;</w:t>
+            </w:r>
+            <w:proofErr w:type="gramEnd"/>
+            <w:r>
+              <w:rPr>
+                <w:rFonts w:ascii="Times New Roman" w:hAnsi="Times New Roman" w:cs="Times New Roman"/>
+                <w:sz w:val="24"/>
+                <w:szCs w:val="24"/>
+              </w:rPr>
+              <w:t xml:space="preserve"> </w:t>
             </w:r>
             <w:r>
               <w:rPr>
@@ -2708,7 +3025,7 @@
                 <w:sz w:val="24"/>
                 <w:szCs w:val="24"/>
               </w:rPr>
-              <w:t xml:space="preserve">comando -h; comando </w:t>
+              <w:t xml:space="preserve">comando </w:t>
             </w:r>
             <w:r>
               <w:rPr>
@@ -2758,7 +3075,15 @@
                 <w:sz w:val="24"/>
                 <w:szCs w:val="24"/>
               </w:rPr>
-              <w:t>; (não)</w:t>
+              <w:t xml:space="preserve">; </w:t>
+            </w:r>
+            <w:r>
+              <w:rPr>
+                <w:rFonts w:ascii="Times New Roman" w:hAnsi="Times New Roman" w:cs="Times New Roman"/>
+                <w:sz w:val="24"/>
+                <w:szCs w:val="24"/>
+              </w:rPr>
+              <w:t>./arq.sh</w:t>
             </w:r>
           </w:p>
         </w:tc>
@@ -2898,7 +3223,16 @@
                 <w:sz w:val="24"/>
                 <w:szCs w:val="24"/>
               </w:rPr>
-              <w:t>analização (</w:t>
+              <w:t xml:space="preserve">analização </w:t>
+            </w:r>
+            <w:proofErr w:type="gramStart"/>
+            <w:r>
+              <w:rPr>
+                <w:rFonts w:ascii="Times New Roman" w:hAnsi="Times New Roman" w:cs="Times New Roman"/>
+                <w:sz w:val="24"/>
+                <w:szCs w:val="24"/>
+              </w:rPr>
+              <w:t>(</w:t>
             </w:r>
             <w:r>
               <w:rPr>
@@ -2918,6 +3252,7 @@
               </w:rPr>
               <w:t>|</w:t>
             </w:r>
+            <w:proofErr w:type="gramEnd"/>
             <w:r>
               <w:rPr>
                 <w:rFonts w:ascii="Times New Roman" w:hAnsi="Times New Roman" w:cs="Times New Roman"/>
@@ -3358,7 +3693,16 @@
                 <w:sz w:val="24"/>
                 <w:szCs w:val="24"/>
               </w:rPr>
-              <w:t>analização (</w:t>
+              <w:t xml:space="preserve">analização </w:t>
+            </w:r>
+            <w:proofErr w:type="gramStart"/>
+            <w:r>
+              <w:rPr>
+                <w:rFonts w:ascii="Times New Roman" w:hAnsi="Times New Roman" w:cs="Times New Roman"/>
+                <w:sz w:val="24"/>
+                <w:szCs w:val="24"/>
+              </w:rPr>
+              <w:t>(</w:t>
             </w:r>
             <w:r>
               <w:rPr>
@@ -3378,6 +3722,7 @@
               </w:rPr>
               <w:t>|</w:t>
             </w:r>
+            <w:proofErr w:type="gramEnd"/>
             <w:r>
               <w:rPr>
                 <w:rFonts w:ascii="Times New Roman" w:hAnsi="Times New Roman" w:cs="Times New Roman"/>
@@ -4121,15 +4466,7 @@
                 <w:sz w:val="24"/>
                 <w:szCs w:val="24"/>
               </w:rPr>
-              <w:t>c</w:t>
-            </w:r>
-            <w:r>
-              <w:rPr>
-                <w:rFonts w:ascii="Times New Roman" w:hAnsi="Times New Roman" w:cs="Times New Roman"/>
-                <w:sz w:val="24"/>
-                <w:szCs w:val="24"/>
-              </w:rPr>
-              <w:t>ls</w:t>
+              <w:t>cls</w:t>
             </w:r>
             <w:proofErr w:type="spellEnd"/>
             <w:r>
@@ -4191,31 +4528,7 @@
                 <w:sz w:val="24"/>
                 <w:szCs w:val="24"/>
               </w:rPr>
-              <w:t>p</w:t>
-            </w:r>
-            <w:r>
-              <w:rPr>
-                <w:rFonts w:ascii="Times New Roman" w:hAnsi="Times New Roman" w:cs="Times New Roman"/>
-                <w:sz w:val="24"/>
-                <w:szCs w:val="24"/>
-              </w:rPr>
-              <w:t xml:space="preserve">rompt; </w:t>
-            </w:r>
-            <w:r>
-              <w:rPr>
-                <w:rFonts w:ascii="Times New Roman" w:hAnsi="Times New Roman" w:cs="Times New Roman"/>
-                <w:sz w:val="24"/>
-                <w:szCs w:val="24"/>
-              </w:rPr>
-              <w:t>p</w:t>
-            </w:r>
-            <w:r>
-              <w:rPr>
-                <w:rFonts w:ascii="Times New Roman" w:hAnsi="Times New Roman" w:cs="Times New Roman"/>
-                <w:sz w:val="24"/>
-                <w:szCs w:val="24"/>
-              </w:rPr>
-              <w:t>rint</w:t>
+              <w:t>prompt; print</w:t>
             </w:r>
             <w:r>
               <w:rPr>
@@ -4272,15 +4585,7 @@
                 <w:sz w:val="24"/>
                 <w:szCs w:val="24"/>
               </w:rPr>
-              <w:t>c</w:t>
-            </w:r>
-            <w:r>
-              <w:rPr>
-                <w:rFonts w:ascii="Times New Roman" w:hAnsi="Times New Roman" w:cs="Times New Roman"/>
-                <w:sz w:val="24"/>
-                <w:szCs w:val="24"/>
-              </w:rPr>
-              <w:t>lear</w:t>
+              <w:t>clear</w:t>
             </w:r>
             <w:proofErr w:type="spellEnd"/>
             <w:r>
@@ -4325,15 +4630,7 @@
                 <w:sz w:val="24"/>
                 <w:szCs w:val="24"/>
               </w:rPr>
-              <w:t>; more</w:t>
-            </w:r>
-            <w:r>
-              <w:rPr>
-                <w:rFonts w:ascii="Times New Roman" w:hAnsi="Times New Roman" w:cs="Times New Roman"/>
-                <w:sz w:val="24"/>
-                <w:szCs w:val="24"/>
-              </w:rPr>
-              <w:t xml:space="preserve"> nome do </w:t>
+              <w:t xml:space="preserve">; more nome do </w:t>
             </w:r>
             <w:proofErr w:type="spellStart"/>
             <w:r>
@@ -4487,15 +4784,27 @@
               </w:rPr>
               <w:t xml:space="preserve">Disco; </w:t>
             </w:r>
-            <w:r>
-              <w:rPr>
-                <w:rFonts w:ascii="Times New Roman" w:hAnsi="Times New Roman" w:cs="Times New Roman"/>
-                <w:b/>
-                <w:bCs/>
-                <w:sz w:val="24"/>
-                <w:szCs w:val="24"/>
-              </w:rPr>
-              <w:t>Arquivo .batch (lote)</w:t>
+            <w:proofErr w:type="gramStart"/>
+            <w:r>
+              <w:rPr>
+                <w:rFonts w:ascii="Times New Roman" w:hAnsi="Times New Roman" w:cs="Times New Roman"/>
+                <w:b/>
+                <w:bCs/>
+                <w:sz w:val="24"/>
+                <w:szCs w:val="24"/>
+              </w:rPr>
+              <w:t>Arquivo .batch</w:t>
+            </w:r>
+            <w:proofErr w:type="gramEnd"/>
+            <w:r>
+              <w:rPr>
+                <w:rFonts w:ascii="Times New Roman" w:hAnsi="Times New Roman" w:cs="Times New Roman"/>
+                <w:b/>
+                <w:bCs/>
+                <w:sz w:val="24"/>
+                <w:szCs w:val="24"/>
+              </w:rPr>
+              <w:t xml:space="preserve"> (lote)</w:t>
             </w:r>
             <w:r>
               <w:rPr>
@@ -4993,13 +5302,23 @@
                 <w:szCs w:val="24"/>
               </w:rPr>
             </w:pPr>
-            <w:r>
-              <w:rPr>
-                <w:rFonts w:ascii="Times New Roman" w:hAnsi="Times New Roman" w:cs="Times New Roman"/>
-                <w:sz w:val="24"/>
-                <w:szCs w:val="24"/>
-              </w:rPr>
-              <w:t>system("</w:t>
+            <w:proofErr w:type="gramStart"/>
+            <w:r>
+              <w:rPr>
+                <w:rFonts w:ascii="Times New Roman" w:hAnsi="Times New Roman" w:cs="Times New Roman"/>
+                <w:sz w:val="24"/>
+                <w:szCs w:val="24"/>
+              </w:rPr>
+              <w:t>system(</w:t>
+            </w:r>
+            <w:proofErr w:type="gramEnd"/>
+            <w:r>
+              <w:rPr>
+                <w:rFonts w:ascii="Times New Roman" w:hAnsi="Times New Roman" w:cs="Times New Roman"/>
+                <w:sz w:val="24"/>
+                <w:szCs w:val="24"/>
+              </w:rPr>
+              <w:t>"</w:t>
             </w:r>
             <w:proofErr w:type="spellStart"/>
             <w:r>

</xml_diff>